<commit_message>
add plans for driver and unity
</commit_message>
<xml_diff>
--- a/Driver.docx
+++ b/Driver.docx
@@ -721,7 +721,58 @@
       <w:pPr>
         <w:pStyle w:val="a4"/>
       </w:pPr>
-      <w:r>
+    </w:p>
+    <w:p>
+      <w:pPr>
+        <w:pStyle w:val="a4"/>
+      </w:pPr>
+      <w:proofErr w:type="spellStart"/>
+      <w:r>
+        <w:t>длл</w:t>
+      </w:r>
+      <w:proofErr w:type="spellEnd"/>
+      <w:r>
+        <w:t xml:space="preserve"> </w:t>
+      </w:r>
+      <w:proofErr w:type="spellStart"/>
+      <w:r>
+        <w:t>мейн</w:t>
+      </w:r>
+      <w:proofErr w:type="spellEnd"/>
+      <w:r>
+        <w:t xml:space="preserve"> - двічі перекомпілювати, бо </w:t>
+      </w:r>
+      <w:proofErr w:type="spellStart"/>
+      <w:r>
+        <w:t>помлика</w:t>
+      </w:r>
+      <w:proofErr w:type="spellEnd"/>
+      <w:r>
+        <w:t xml:space="preserve"> </w:t>
+      </w:r>
+      <w:proofErr w:type="spellStart"/>
+      <w:r>
+        <w:t>лінкування</w:t>
+      </w:r>
+      <w:proofErr w:type="spellEnd"/>
+      <w:r>
+        <w:t xml:space="preserve">, </w:t>
+      </w:r>
+      <w:proofErr w:type="spellStart"/>
+      <w:r>
+        <w:t>шо</w:t>
+      </w:r>
+      <w:proofErr w:type="spellEnd"/>
+      <w:r>
+        <w:t xml:space="preserve"> функція вже визначена</w:t>
+      </w:r>
+    </w:p>
+    <w:p>
+      <w:pPr>
+        <w:pStyle w:val="a4"/>
+      </w:pPr>
+      <w:r>
+        <w:lastRenderedPageBreak/>
         <w:t xml:space="preserve">Для роботи з </w:t>
       </w:r>
       <w:r>
@@ -788,11 +839,232 @@
       </w:r>
       <w:proofErr w:type="spellEnd"/>
       <w:r>
-        <w:t xml:space="preserve"> вихідні </w:t>
+        <w:t xml:space="preserve"> вихідні коди універсального драйвера фірми </w:t>
+      </w:r>
+      <w:proofErr w:type="spellStart"/>
+      <w:r>
+        <w:t>Microchip</w:t>
+      </w:r>
+      <w:proofErr w:type="spellEnd"/>
+      <w:r>
+        <w:t xml:space="preserve"> для операційної системи </w:t>
+      </w:r>
+      <w:r>
+        <w:t>Windows</w:t>
+      </w:r>
+      <w:r>
+        <w:t xml:space="preserve"> (</w:t>
+      </w:r>
+      <w:proofErr w:type="spellStart"/>
+      <w:r>
+        <w:t>Microchip</w:t>
+      </w:r>
+      <w:proofErr w:type="spellEnd"/>
+      <w:r>
+        <w:t xml:space="preserve"> </w:t>
+      </w:r>
+      <w:proofErr w:type="spellStart"/>
+      <w:r>
+        <w:t>General</w:t>
+      </w:r>
+      <w:proofErr w:type="spellEnd"/>
+      <w:r>
+        <w:t xml:space="preserve"> </w:t>
+      </w:r>
+      <w:proofErr w:type="spellStart"/>
+      <w:r>
+        <w:t>Purpose</w:t>
+      </w:r>
+      <w:proofErr w:type="spellEnd"/>
+      <w:r>
+        <w:t xml:space="preserve"> USB Windows</w:t>
+      </w:r>
+      <w:r>
+        <w:t>).</w:t>
+      </w:r>
+    </w:p>
+    <w:p>
+      <w:pPr>
+        <w:pStyle w:val="a4"/>
+      </w:pPr>
+      <w:r>
+        <w:t xml:space="preserve">Він включає бібліотечні файли, що містять вихідні коди програм для </w:t>
+      </w:r>
+      <w:proofErr w:type="spellStart"/>
+      <w:r>
+        <w:t>мікроконтролерів</w:t>
+      </w:r>
+      <w:proofErr w:type="spellEnd"/>
+      <w:r>
+        <w:t xml:space="preserve"> різних типів, та демонстраційні приклади</w:t>
+      </w:r>
+      <w:r>
+        <w:t>, з яких можна скомпілювати програми</w:t>
+      </w:r>
+      <w:r>
+        <w:t xml:space="preserve"> прошив</w:t>
+      </w:r>
+      <w:r>
+        <w:t>ки</w:t>
+      </w:r>
+      <w:r>
+        <w:t xml:space="preserve"> для різних </w:t>
+      </w:r>
+      <w:r>
+        <w:t>видів</w:t>
+      </w:r>
+      <w:r>
+        <w:t xml:space="preserve"> пристроїв. </w:t>
+      </w:r>
+      <w:r>
+        <w:t>Головний приклад побудований таким чином, щоб можна було видалити файли, що не є частиною бібліотеки і використати його як базу для створення своїх програм.</w:t>
+      </w:r>
+    </w:p>
+    <w:p>
+      <w:pPr>
+        <w:pStyle w:val="a4"/>
+      </w:pPr>
+      <w:r>
+        <w:t>Для спрощення розробки програм керування пристроями зі сторони персонального комп’ютера в комплект поставки</w:t>
+      </w:r>
+      <w:r>
+        <w:t xml:space="preserve"> входить</w:t>
+      </w:r>
+      <w:r>
+        <w:t xml:space="preserve"> </w:t>
+      </w:r>
+      <w:r>
+        <w:rPr>
+          <w:lang w:val="en-US"/>
+        </w:rPr>
+        <w:t>DLL</w:t>
+      </w:r>
+      <w:r>
+        <w:t xml:space="preserve"> бібліотек</w:t>
+      </w:r>
+      <w:r>
+        <w:t>а</w:t>
+      </w:r>
+      <w:r>
+        <w:t xml:space="preserve"> для </w:t>
+      </w:r>
+      <w:r>
+        <w:t>безпосередньої взаємодії з описаною вище</w:t>
+      </w:r>
+      <w:r>
+        <w:t xml:space="preserve"> частиною бібліотеки</w:t>
+      </w:r>
+      <w:r>
+        <w:t xml:space="preserve"> для </w:t>
+      </w:r>
+      <w:proofErr w:type="spellStart"/>
+      <w:r>
+        <w:t>мікроконтролера</w:t>
+      </w:r>
+      <w:proofErr w:type="spellEnd"/>
+      <w:r>
+        <w:t>.</w:t>
+      </w:r>
+      <w:r>
+        <w:t xml:space="preserve"> </w:t>
+      </w:r>
+      <w:r>
+        <w:t>В ній є описано функції для з’єднання з пристроєм, прийом</w:t>
+      </w:r>
+      <w:r>
+        <w:t>у та передачі даних на пристрій та закриття з’єднання.</w:t>
+      </w:r>
+    </w:p>
+    <w:p>
+      <w:pPr>
+        <w:pStyle w:val="a4"/>
+      </w:pPr>
+      <w:r>
+        <w:t xml:space="preserve">Ця бібліотека не взаємодіє безпосередньо з контролером шини </w:t>
+      </w:r>
+      <w:r>
+        <w:rPr>
+          <w:lang w:val="en-US"/>
+        </w:rPr>
+        <w:t>USB</w:t>
+      </w:r>
+      <w:r>
+        <w:rPr>
+          <w:lang w:val="ru-RU"/>
+        </w:rPr>
+        <w:t>.</w:t>
+      </w:r>
+      <w:r>
+        <w:t xml:space="preserve"> Вза</w:t>
+      </w:r>
+      <w:r>
+        <w:t>єм</w:t>
+      </w:r>
+      <w:r>
+        <w:t>одія відбувається через спеціальну частину драйвера, що також входить в комплект поставки. Щоб успішно встановити з’єднання з пристроєм при першому підключенні коли операційна система запитає драйвер необхідно вказати шлях саме до паки з цією частиною драйвера.</w:t>
+      </w:r>
+    </w:p>
+    <w:p>
+      <w:pPr>
+        <w:pStyle w:val="a4"/>
+      </w:pPr>
+      <w:r>
+        <w:t>Разом з бібліотекою постав</w:t>
+      </w:r>
+      <w:r>
+        <w:t>ляються демонстраційні приклади, які показують особливості використання кожної її частини.</w:t>
+      </w:r>
+      <w:r>
+        <w:t xml:space="preserve"> Всі приклади легко перекомпілювати, що сильно спрощує використання бібліотеки навіть з урахуванням того, що документація</w:t>
+      </w:r>
+      <w:r>
+        <w:t xml:space="preserve"> є лише</w:t>
+      </w:r>
+      <w:r>
+        <w:t xml:space="preserve"> англійською мовою.</w:t>
+      </w:r>
+    </w:p>
+    <w:p>
+      <w:pPr>
+        <w:pStyle w:val="a4"/>
+      </w:pPr>
+      <w:r>
+        <w:t>ООП це добре</w:t>
+      </w:r>
+    </w:p>
+    <w:p>
+      <w:pPr>
+        <w:pStyle w:val="a4"/>
+      </w:pPr>
+    </w:p>
+    <w:p>
+      <w:pPr>
+        <w:pStyle w:val="a4"/>
+      </w:pPr>
+    </w:p>
+    <w:p>
+      <w:pPr>
+        <w:pStyle w:val="a4"/>
+      </w:pPr>
+      <w:proofErr w:type="spellStart"/>
+      <w:r>
+        <w:t>USBDevice</w:t>
+      </w:r>
+      <w:proofErr w:type="spellEnd"/>
+      <w:r>
+        <w:t xml:space="preserve"> основний клас бібліотеки драйвера. Він є об’єктним відображенням підключеного пристрою з яким можна обмінюватись </w:t>
       </w:r>
       <w:r>
         <w:lastRenderedPageBreak/>
-        <w:t xml:space="preserve">коди універсального драйвера фірми </w:t>
+        <w:t xml:space="preserve">інформацією, тобто до якого можна підключитись, послати запит та отримати відповідь. Всі інші реалізують більш конкретний функціонал драйвера. Цей клас є найбільш </w:t>
+      </w:r>
+      <w:proofErr w:type="spellStart"/>
+      <w:r>
+        <w:t>низькорівненвим</w:t>
+      </w:r>
+      <w:proofErr w:type="spellEnd"/>
+      <w:r>
+        <w:t xml:space="preserve">, він безпосередньо взаємодіє з універсальним драйвером, що розроблений фірмою </w:t>
       </w:r>
       <w:proofErr w:type="spellStart"/>
       <w:r>
@@ -800,17 +1072,103 @@
       </w:r>
       <w:proofErr w:type="spellEnd"/>
       <w:r>
-        <w:t xml:space="preserve"> для операційної системи </w:t>
-      </w:r>
-      <w:r>
-        <w:t>Windows</w:t>
-      </w:r>
-      <w:r>
-        <w:t xml:space="preserve"> (</w:t>
-      </w:r>
-      <w:proofErr w:type="spellStart"/>
-      <w:r>
-        <w:t>Microchip</w:t>
+        <w:t>, за допомогою засобів, що надає операційна система Windows.</w:t>
+      </w:r>
+    </w:p>
+    <w:p>
+      <w:pPr>
+        <w:pStyle w:val="a4"/>
+      </w:pPr>
+      <w:r>
+        <w:t xml:space="preserve">Слід зауважити, що даний клас є абстрактним тобто не представляє конкретного пристрою і має лише функціонал доступний для будь-якого USB пристрою, що може бути розроблений за подібною схемою. Додавати реалізацію функціоналу для конкретного пристрою можна за допомогою механізму наслідування. Додавати реалізацію функціоналу означає додати можливість відправляти конкретні повідомлення, що можуть бути оброблені на стороні </w:t>
+      </w:r>
+      <w:proofErr w:type="spellStart"/>
+      <w:r>
+        <w:t>мікроконтролера</w:t>
+      </w:r>
+      <w:proofErr w:type="spellEnd"/>
+      <w:r>
+        <w:t>.</w:t>
+      </w:r>
+    </w:p>
+    <w:p>
+      <w:pPr>
+        <w:pStyle w:val="a4"/>
+      </w:pPr>
+      <w:r>
+        <w:t xml:space="preserve">Ініціалізація пристрою проходить в два етапи. На першому завантажується бібліотека з універсальним драйвером та проводиться пошук в ній необхідних для роботи функцій. На другому проводиться пошук підключених до USB-порту пристроїв. В разі якщо файл бібліотеки, одну або більше функцій з неї не знайдено або немає підключених пристроїв буде отримано повідомлення про помилку та викликане аварійне завершення роботи, а всі спроби послати повідомлення будуть завершуватись з помилкою. Для спрощення обидві ці дії об’єднані в одному методі </w:t>
+      </w:r>
+      <w:proofErr w:type="spellStart"/>
+      <w:r>
+        <w:t>Connect</w:t>
+      </w:r>
+      <w:proofErr w:type="spellEnd"/>
+      <w:r>
+        <w:t>, однак для більшої гнучкості кожну с цих дій можна викликати окремо.</w:t>
+      </w:r>
+    </w:p>
+    <w:p>
+      <w:pPr>
+        <w:pStyle w:val="a4"/>
+      </w:pPr>
+      <w:r>
+        <w:t xml:space="preserve">Всі помилки, що можуть повернути виклики методів </w:t>
+      </w:r>
+      <w:proofErr w:type="spellStart"/>
+      <w:r>
+        <w:t>USBDevice</w:t>
+      </w:r>
+      <w:proofErr w:type="spellEnd"/>
+      <w:r>
+        <w:t xml:space="preserve"> мають унікальний код, а отже однозначно вказують на причину виникнення помилки.</w:t>
+      </w:r>
+    </w:p>
+    <w:p>
+      <w:pPr>
+        <w:pStyle w:val="a4"/>
+      </w:pPr>
+      <w:r>
+        <w:t xml:space="preserve">Для передачі даних використовується метод </w:t>
+      </w:r>
+      <w:proofErr w:type="spellStart"/>
+      <w:r>
+        <w:t>SendReceive</w:t>
+      </w:r>
+      <w:proofErr w:type="spellEnd"/>
+      <w:r>
+        <w:t>, який посилає дані вказаної довжини та приймає дані у відповідь. Якщо дані не були відправлені або прийняті за час, що вказується при виклику, то метод завершиться з помилкою.</w:t>
+      </w:r>
+    </w:p>
+    <w:p>
+      <w:pPr>
+        <w:pStyle w:val="a4"/>
+      </w:pPr>
+      <w:r>
+        <w:t xml:space="preserve">Передача даних реалізована у вигляді, так званих, сесій. Тобто фактичне з’єднання з пристроєм відкривається безпосередньо перед відправленням </w:t>
+      </w:r>
+      <w:r>
+        <w:lastRenderedPageBreak/>
+        <w:t xml:space="preserve">даних (за допомогою виклику методу </w:t>
+      </w:r>
+      <w:proofErr w:type="spellStart"/>
+      <w:r>
+        <w:t>SendReceive</w:t>
+      </w:r>
+      <w:proofErr w:type="spellEnd"/>
+      <w:r>
+        <w:t>) та закривається одразу після отримання відповіді, або в разі збою при передачі. Це дозоляє зменшити затрати ресурсів.</w:t>
+      </w:r>
+    </w:p>
+    <w:p>
+      <w:pPr>
+        <w:pStyle w:val="a4"/>
+      </w:pPr>
+      <w:r>
+        <w:t>Власне передача даних відбувається за допомогою іменованих каналів Windows (</w:t>
+      </w:r>
+      <w:proofErr w:type="spellStart"/>
+      <w:r>
+        <w:t>Named</w:t>
       </w:r>
       <w:proofErr w:type="spellEnd"/>
       <w:r>
@@ -818,388 +1176,80 @@
       </w:r>
       <w:proofErr w:type="spellStart"/>
       <w:r>
-        <w:t>General</w:t>
-      </w:r>
-      <w:proofErr w:type="spellEnd"/>
-      <w:r>
-        <w:t xml:space="preserve"> </w:t>
-      </w:r>
-      <w:proofErr w:type="spellStart"/>
-      <w:r>
-        <w:t>Purpose</w:t>
-      </w:r>
-      <w:proofErr w:type="spellEnd"/>
-      <w:r>
-        <w:t xml:space="preserve"> USB Windows</w:t>
-      </w:r>
-      <w:r>
-        <w:t>).</w:t>
-      </w:r>
-    </w:p>
-    <w:p>
-      <w:pPr>
-        <w:pStyle w:val="a4"/>
-      </w:pPr>
-      <w:r>
-        <w:t xml:space="preserve">Він включає бібліотечні файли, що містять вихідні коди програм для </w:t>
-      </w:r>
-      <w:proofErr w:type="spellStart"/>
-      <w:r>
-        <w:t>мікроконтролерів</w:t>
-      </w:r>
-      <w:proofErr w:type="spellEnd"/>
-      <w:r>
-        <w:t xml:space="preserve"> різних типів, та демонстраційні приклади</w:t>
-      </w:r>
-      <w:r>
-        <w:t>, з яких можна скомпілювати програми</w:t>
-      </w:r>
-      <w:r>
-        <w:t xml:space="preserve"> прошив</w:t>
-      </w:r>
-      <w:r>
-        <w:t>ки</w:t>
-      </w:r>
-      <w:r>
-        <w:t xml:space="preserve"> для різних </w:t>
-      </w:r>
-      <w:r>
-        <w:t>видів</w:t>
-      </w:r>
-      <w:r>
-        <w:t xml:space="preserve"> пристроїв. </w:t>
-      </w:r>
-      <w:r>
-        <w:t>Головний приклад побудований таким чином, щоб можна було видалити файли, що не є частиною бібліотеки і використати його як базу для створення своїх програм.</w:t>
-      </w:r>
-    </w:p>
-    <w:p>
-      <w:pPr>
-        <w:pStyle w:val="a4"/>
-      </w:pPr>
-      <w:r>
-        <w:t>Для спрощення розробки програм керування пристроями зі сторони персонального комп’ютера в комплект поставки</w:t>
-      </w:r>
-      <w:r>
-        <w:t xml:space="preserve"> входить</w:t>
-      </w:r>
-      <w:r>
-        <w:t xml:space="preserve"> </w:t>
-      </w:r>
-      <w:r>
-        <w:rPr>
-          <w:lang w:val="en-US"/>
-        </w:rPr>
-        <w:t>DLL</w:t>
-      </w:r>
-      <w:r>
-        <w:t xml:space="preserve"> бібліотек</w:t>
-      </w:r>
-      <w:r>
-        <w:t>а</w:t>
-      </w:r>
-      <w:r>
-        <w:t xml:space="preserve"> для </w:t>
-      </w:r>
-      <w:r>
-        <w:t>безпосередньої взаємодії з описаною вище</w:t>
-      </w:r>
-      <w:r>
-        <w:t xml:space="preserve"> частиною бібліотеки</w:t>
-      </w:r>
-      <w:r>
-        <w:t xml:space="preserve"> для </w:t>
-      </w:r>
-      <w:proofErr w:type="spellStart"/>
-      <w:r>
-        <w:t>мікроконтролера</w:t>
-      </w:r>
-      <w:proofErr w:type="spellEnd"/>
-      <w:r>
-        <w:t>.</w:t>
-      </w:r>
-      <w:r>
-        <w:t xml:space="preserve"> </w:t>
-      </w:r>
-      <w:r>
-        <w:t>В ній є описано функції для з’єднання з пристроєм, прийом</w:t>
-      </w:r>
-      <w:r>
-        <w:t>у та передачі даних на пристрій та закриття з’єднання.</w:t>
-      </w:r>
-    </w:p>
-    <w:p>
-      <w:pPr>
-        <w:pStyle w:val="a4"/>
-      </w:pPr>
-      <w:r>
-        <w:t xml:space="preserve">Ця бібліотека не взаємодіє безпосередньо з контролером шини </w:t>
-      </w:r>
-      <w:r>
-        <w:rPr>
-          <w:lang w:val="en-US"/>
-        </w:rPr>
-        <w:t>USB</w:t>
-      </w:r>
-      <w:r>
-        <w:rPr>
-          <w:lang w:val="ru-RU"/>
-        </w:rPr>
-        <w:t>.</w:t>
-      </w:r>
-      <w:r>
-        <w:t xml:space="preserve"> Вза</w:t>
-      </w:r>
-      <w:r>
-        <w:t>єм</w:t>
-      </w:r>
-      <w:r>
-        <w:t>одія відбувається через спеціальну частину драйвера, що також входить в комплект поставки. Щоб успішно встановити з’єднання з пристроєм при першому підключенні коли операційна система запитає драйвер необхідно вказати шлях саме до паки з цією частиною драйвера.</w:t>
-      </w:r>
-    </w:p>
-    <w:p>
-      <w:pPr>
-        <w:pStyle w:val="a4"/>
-      </w:pPr>
-      <w:r>
-        <w:t>Разом з бібліотекою постав</w:t>
-      </w:r>
-      <w:r>
-        <w:t>ляються демонстраційні приклади, які показують особливості використання кожної її частини.</w:t>
-      </w:r>
-      <w:r>
-        <w:t xml:space="preserve"> Всі приклади легко перекомпілювати, що сильно спрощує використання бібліотеки навіть з урахуванням того, що документація</w:t>
-      </w:r>
-      <w:r>
-        <w:t xml:space="preserve"> є лише</w:t>
-      </w:r>
-      <w:r>
-        <w:t xml:space="preserve"> англійською мовою.</w:t>
-      </w:r>
-    </w:p>
-    <w:p>
-      <w:pPr>
-        <w:pStyle w:val="a4"/>
-      </w:pPr>
-      <w:r>
-        <w:t>ООП це добре</w:t>
-      </w:r>
-    </w:p>
-    <w:p>
-      <w:pPr>
-        <w:pStyle w:val="a4"/>
-      </w:pPr>
-    </w:p>
-    <w:p>
-      <w:pPr>
-        <w:pStyle w:val="a4"/>
-      </w:pPr>
-    </w:p>
-    <w:p>
-      <w:pPr>
-        <w:pStyle w:val="a4"/>
-      </w:pPr>
+        <w:t>Pipes</w:t>
+      </w:r>
+      <w:proofErr w:type="spellEnd"/>
+      <w:r>
+        <w:t>). Це засіб дозволяє організувати передачу даних між локальними процесами, а також між процесами, запущеними на різних робочих станціях в мережі.</w:t>
+      </w:r>
+    </w:p>
+    <w:p>
+      <w:pPr>
+        <w:pStyle w:val="a4"/>
+      </w:pPr>
+      <w:r>
+        <w:t xml:space="preserve">Канали типу </w:t>
+      </w:r>
+      <w:proofErr w:type="spellStart"/>
+      <w:r>
+        <w:t>Pipe</w:t>
+      </w:r>
+      <w:proofErr w:type="spellEnd"/>
+      <w:r>
+        <w:t xml:space="preserve"> найбільше схожі на файли, тому вони досить прості у використанні.</w:t>
+      </w:r>
+    </w:p>
+    <w:p>
+      <w:pPr>
+        <w:pStyle w:val="a4"/>
+      </w:pPr>
+      <w:r>
+        <w:t xml:space="preserve">Через канал можна передавати дані тільки між двома процесами. Один з процесів створює канал, інший відкриває його. Після цього обидва процеси можуть передавати дані через канал в одно або двосторонньому режимі, використовуючи для цього добре знайомі функції, призначені для роботи з файлами, такі як </w:t>
+      </w:r>
+      <w:proofErr w:type="spellStart"/>
+      <w:r>
+        <w:t>ReadFile</w:t>
+      </w:r>
+      <w:proofErr w:type="spellEnd"/>
+      <w:r>
+        <w:t xml:space="preserve"> і </w:t>
+      </w:r>
+      <w:proofErr w:type="spellStart"/>
+      <w:r>
+        <w:t>WriteFile</w:t>
+      </w:r>
+      <w:proofErr w:type="spellEnd"/>
+      <w:r>
+        <w:t xml:space="preserve">. Слід зауважити, що додатки можуть виконувати синхронні або асинхронні операції з каналами </w:t>
+      </w:r>
+      <w:proofErr w:type="spellStart"/>
+      <w:r>
+        <w:t>Pipe</w:t>
+      </w:r>
+      <w:proofErr w:type="spellEnd"/>
+      <w:r>
+        <w:t>, аналогічно тому, як це можна робити з файлами</w:t>
+      </w:r>
+      <w:r>
+        <w:rPr>
+          <w:color w:val="FF0000"/>
+        </w:rPr>
+        <w:t>.[XXXXXX 1]</w:t>
+      </w:r>
+    </w:p>
+    <w:p>
+      <w:pPr>
+        <w:pStyle w:val="a4"/>
+      </w:pPr>
+      <w:r>
+        <w:t xml:space="preserve">В класі </w:t>
+      </w:r>
       <w:proofErr w:type="spellStart"/>
       <w:r>
         <w:t>USBDevice</w:t>
       </w:r>
       <w:proofErr w:type="spellEnd"/>
       <w:r>
-        <w:t xml:space="preserve"> основний клас бібліотеки драйвера. Він є об’єктним відображенням підключеного пристрою з яким можна обмінюватись інформацією, тобто до якого можна підключитись, послати запит та отримати відповідь. Всі інші реалізують більш конкретний функціонал драйвера. Цей клас є найбільш </w:t>
-      </w:r>
-      <w:proofErr w:type="spellStart"/>
-      <w:r>
-        <w:t>низькорівненвим</w:t>
-      </w:r>
-      <w:proofErr w:type="spellEnd"/>
-      <w:r>
-        <w:t xml:space="preserve">, він безпосередньо взаємодіє </w:t>
-      </w:r>
-      <w:r>
-        <w:lastRenderedPageBreak/>
-        <w:t xml:space="preserve">з універсальним драйвером, що розроблений фірмою </w:t>
-      </w:r>
-      <w:proofErr w:type="spellStart"/>
-      <w:r>
-        <w:t>Microchip</w:t>
-      </w:r>
-      <w:proofErr w:type="spellEnd"/>
-      <w:r>
-        <w:t>, за допомогою засобів, що надає операційна система Windows.</w:t>
-      </w:r>
-    </w:p>
-    <w:p>
-      <w:pPr>
-        <w:pStyle w:val="a4"/>
-      </w:pPr>
-      <w:r>
-        <w:t xml:space="preserve">Слід зауважити, що даний клас є абстрактним тобто не представляє конкретного пристрою і має лише функціонал доступний для будь-якого USB пристрою, що може бути розроблений за подібною схемою. Додавати реалізацію функціоналу для конкретного пристрою можна за допомогою механізму наслідування. Додавати реалізацію функціоналу означає додати можливість відправляти конкретні повідомлення, що можуть бути оброблені на стороні </w:t>
-      </w:r>
-      <w:proofErr w:type="spellStart"/>
-      <w:r>
-        <w:t>мікроконтролера</w:t>
-      </w:r>
-      <w:proofErr w:type="spellEnd"/>
-      <w:r>
-        <w:t>.</w:t>
-      </w:r>
-    </w:p>
-    <w:p>
-      <w:pPr>
-        <w:pStyle w:val="a4"/>
-      </w:pPr>
-      <w:r>
-        <w:t xml:space="preserve">Ініціалізація пристрою проходить в два етапи. На першому завантажується бібліотека з універсальним драйвером та проводиться пошук в ній необхідних для роботи функцій. На другому проводиться пошук підключених до USB-порту пристроїв. В разі якщо файл бібліотеки, одну або більше функцій з неї не знайдено або немає підключених пристроїв буде отримано повідомлення про помилку та викликане аварійне завершення роботи, а всі спроби послати повідомлення будуть завершуватись з помилкою. Для спрощення обидві ці дії об’єднані в одному методі </w:t>
-      </w:r>
-      <w:proofErr w:type="spellStart"/>
-      <w:r>
-        <w:t>Connect</w:t>
-      </w:r>
-      <w:proofErr w:type="spellEnd"/>
-      <w:r>
-        <w:t>, однак для більшої гнучкості кожну с цих дій можна викликати окремо.</w:t>
-      </w:r>
-    </w:p>
-    <w:p>
-      <w:pPr>
-        <w:pStyle w:val="a4"/>
-      </w:pPr>
-      <w:r>
-        <w:t xml:space="preserve">Всі помилки, що можуть повернути виклики методів </w:t>
-      </w:r>
-      <w:proofErr w:type="spellStart"/>
-      <w:r>
-        <w:t>USBDevice</w:t>
-      </w:r>
-      <w:proofErr w:type="spellEnd"/>
-      <w:r>
-        <w:t xml:space="preserve"> мають унікальний код, а отже однозначно вказують на причину виникнення помилки.</w:t>
-      </w:r>
-    </w:p>
-    <w:p>
-      <w:pPr>
-        <w:pStyle w:val="a4"/>
-      </w:pPr>
-      <w:r>
-        <w:t xml:space="preserve">Для передачі даних використовується метод </w:t>
-      </w:r>
-      <w:proofErr w:type="spellStart"/>
-      <w:r>
-        <w:t>SendReceive</w:t>
-      </w:r>
-      <w:proofErr w:type="spellEnd"/>
-      <w:r>
-        <w:t>, який посилає дані вказаної довжини та приймає дані у відповідь. Якщо дані не були відправлені або прийняті за час, що вказується при виклику, то метод завершиться з помилкою.</w:t>
-      </w:r>
-    </w:p>
-    <w:p>
-      <w:pPr>
-        <w:pStyle w:val="a4"/>
-      </w:pPr>
-      <w:r>
-        <w:t xml:space="preserve">Передача даних реалізована у вигляді, так званих, сесій. Тобто фактичне з’єднання з пристроєм відкривається безпосередньо перед відправленням даних (за допомогою виклику методу </w:t>
-      </w:r>
-      <w:proofErr w:type="spellStart"/>
-      <w:r>
-        <w:t>SendReceive</w:t>
-      </w:r>
-      <w:proofErr w:type="spellEnd"/>
-      <w:r>
-        <w:t>) та закривається одразу після отримання відповіді, або в разі збою при передачі. Це дозоляє зменшити затрати ресурсів.</w:t>
-      </w:r>
-    </w:p>
-    <w:p>
-      <w:pPr>
-        <w:pStyle w:val="a4"/>
-      </w:pPr>
-      <w:r>
-        <w:lastRenderedPageBreak/>
-        <w:t>Власне передача даних відбувається за допомогою іменованих каналів Windows (</w:t>
-      </w:r>
-      <w:proofErr w:type="spellStart"/>
-      <w:r>
-        <w:t>Named</w:t>
-      </w:r>
-      <w:proofErr w:type="spellEnd"/>
-      <w:r>
-        <w:t xml:space="preserve"> </w:t>
-      </w:r>
-      <w:proofErr w:type="spellStart"/>
-      <w:r>
-        <w:t>Pipes</w:t>
-      </w:r>
-      <w:proofErr w:type="spellEnd"/>
-      <w:r>
-        <w:t>). Це засіб дозволяє організувати передачу даних між локальними процесами, а також між процесами, запущеними на різних робочих станціях в мережі.</w:t>
-      </w:r>
-    </w:p>
-    <w:p>
-      <w:pPr>
-        <w:pStyle w:val="a4"/>
-      </w:pPr>
-      <w:r>
-        <w:t xml:space="preserve">Канали типу </w:t>
-      </w:r>
-      <w:proofErr w:type="spellStart"/>
-      <w:r>
-        <w:t>Pipe</w:t>
-      </w:r>
-      <w:proofErr w:type="spellEnd"/>
-      <w:r>
-        <w:t xml:space="preserve"> найбільше схожі на файли, тому вони досить прості у використанні.</w:t>
-      </w:r>
-    </w:p>
-    <w:p>
-      <w:pPr>
-        <w:pStyle w:val="a4"/>
-      </w:pPr>
-      <w:r>
-        <w:t xml:space="preserve">Через канал можна передавати дані тільки між двома процесами. Один з процесів створює канал, інший відкриває його. Після цього обидва процеси можуть передавати дані через канал в одно або двосторонньому режимі, використовуючи для цього добре знайомі функції, призначені для роботи з файлами, такі як </w:t>
-      </w:r>
-      <w:proofErr w:type="spellStart"/>
-      <w:r>
-        <w:t>ReadFile</w:t>
-      </w:r>
-      <w:proofErr w:type="spellEnd"/>
-      <w:r>
-        <w:t xml:space="preserve"> і </w:t>
-      </w:r>
-      <w:proofErr w:type="spellStart"/>
-      <w:r>
-        <w:t>WriteFile</w:t>
-      </w:r>
-      <w:proofErr w:type="spellEnd"/>
-      <w:r>
-        <w:t xml:space="preserve">. Слід зауважити, що додатки можуть виконувати синхронні або асинхронні операції з каналами </w:t>
-      </w:r>
-      <w:proofErr w:type="spellStart"/>
-      <w:r>
-        <w:t>Pipe</w:t>
-      </w:r>
-      <w:proofErr w:type="spellEnd"/>
-      <w:r>
-        <w:t>, аналогічно тому, як це можна робити з файлами</w:t>
-      </w:r>
-      <w:r>
-        <w:rPr>
-          <w:color w:val="FF0000"/>
-        </w:rPr>
-        <w:t>.[XXXXXX 1]</w:t>
-      </w:r>
-    </w:p>
-    <w:p>
-      <w:pPr>
-        <w:pStyle w:val="a4"/>
-      </w:pPr>
-      <w:r>
-        <w:t xml:space="preserve">В класі </w:t>
-      </w:r>
-      <w:proofErr w:type="spellStart"/>
-      <w:r>
-        <w:t>USBDevice</w:t>
-      </w:r>
-      <w:proofErr w:type="spellEnd"/>
-      <w:r>
         <w:t xml:space="preserve"> є ще один метод призначений для передачі даних — </w:t>
       </w:r>
       <w:proofErr w:type="spellStart"/>
@@ -1258,6 +1308,76 @@
       <w:r>
         <w:t>Фабрика</w:t>
       </w:r>
+    </w:p>
+    <w:p>
+      <w:pPr>
+        <w:pStyle w:val="a4"/>
+      </w:pPr>
+    </w:p>
+    <w:p>
+      <w:pPr>
+        <w:pStyle w:val="a4"/>
+      </w:pPr>
+      <w:r>
+        <w:t xml:space="preserve">Шляхи </w:t>
+      </w:r>
+      <w:proofErr w:type="spellStart"/>
+      <w:r>
+        <w:t>інклудів</w:t>
+      </w:r>
+      <w:proofErr w:type="spellEnd"/>
+    </w:p>
+    <w:p>
+      <w:pPr>
+        <w:pStyle w:val="a4"/>
+      </w:pPr>
+      <w:proofErr w:type="spellStart"/>
+      <w:r>
+        <w:t>Юнікод</w:t>
+      </w:r>
+      <w:proofErr w:type="spellEnd"/>
+    </w:p>
+    <w:p>
+      <w:pPr>
+        <w:pStyle w:val="a4"/>
+      </w:pPr>
+      <w:r>
+        <w:t>Тестовий проект</w:t>
+      </w:r>
+    </w:p>
+    <w:p>
+      <w:pPr>
+        <w:pStyle w:val="a4"/>
+      </w:pPr>
+    </w:p>
+    <w:p>
+      <w:pPr>
+        <w:pStyle w:val="a4"/>
+      </w:pPr>
+      <w:r>
+        <w:t xml:space="preserve">оскільки очікується, що використовувати цю бібліотеку будуть </w:t>
+      </w:r>
+      <w:proofErr w:type="spellStart"/>
+      <w:r>
+        <w:t>програмни</w:t>
+      </w:r>
+      <w:proofErr w:type="spellEnd"/>
+      <w:r>
+        <w:t xml:space="preserve"> написані на </w:t>
+      </w:r>
+      <w:proofErr w:type="spellStart"/>
+      <w:r>
+        <w:t>іниших</w:t>
+      </w:r>
+      <w:proofErr w:type="spellEnd"/>
+      <w:r>
+        <w:t xml:space="preserve"> мовах, в яких може не бути аналогів </w:t>
+      </w:r>
+      <w:proofErr w:type="spellStart"/>
+      <w:r>
+        <w:t>define</w:t>
+      </w:r>
+      <w:proofErr w:type="spellEnd"/>
     </w:p>
     <w:p>
       <w:pPr>

</xml_diff>

<commit_message>
driver doc almost all text
</commit_message>
<xml_diff>
--- a/Driver.docx
+++ b/Driver.docx
@@ -1292,27 +1292,63 @@
       <w:pPr>
         <w:pStyle w:val="a5"/>
       </w:pPr>
-    </w:p>
-    <w:p>
-      <w:pPr>
-        <w:pStyle w:val="a5"/>
-      </w:pPr>
-      <w:r>
-        <w:t>ООП це добре</w:t>
-      </w:r>
-    </w:p>
-    <w:p>
-      <w:pPr>
-        <w:pStyle w:val="a5"/>
-      </w:pPr>
-      <w:r>
-        <w:t>Він слідкує за станом з’єднання, сам завантажує та очищає необхідні ресурси</w:t>
-      </w:r>
-    </w:p>
-    <w:p>
-      <w:pPr>
-        <w:pStyle w:val="a5"/>
-      </w:pPr>
+      <w:r>
+        <w:lastRenderedPageBreak/>
+        <w:t>Структура</w:t>
+      </w:r>
+      <w:r>
+        <w:t xml:space="preserve"> програмного коду цієї частини системи організована в об’єктно-орієнтованому стилі. Такий підхід є більш гнучким оскільки він дозволяє розділити функціонал програми між окремими класами. </w:t>
+      </w:r>
+      <w:r>
+        <w:t xml:space="preserve">Кожен клас містить дані і функції призначені для рішення однієї конкретної </w:t>
+      </w:r>
+      <w:proofErr w:type="spellStart"/>
+      <w:r>
+        <w:t>підзадачі</w:t>
+      </w:r>
+      <w:proofErr w:type="spellEnd"/>
+      <w:r>
+        <w:t xml:space="preserve">. Наприклад якщо клас використовує бібліотеку то він сам її завантажує, використовує та вивантажує коли це йому необхідно, так щоб </w:t>
+      </w:r>
+      <w:r>
+        <w:t>іншим класам, які використовують перший не було необхідності знати про це.</w:t>
+      </w:r>
+    </w:p>
+    <w:p>
+      <w:pPr>
+        <w:pStyle w:val="a5"/>
+      </w:pPr>
+      <w:r>
+        <w:t>Все що відомо про клас це</w:t>
+      </w:r>
+      <w:r>
+        <w:t xml:space="preserve"> його інтерфейс, тобто</w:t>
+      </w:r>
+      <w:r>
+        <w:t xml:space="preserve"> набір функцій, які можна викликати у об’єкта цього класу, щоб змусити його робити </w:t>
+      </w:r>
+      <w:r>
+        <w:t>деякі дії.</w:t>
+      </w:r>
+    </w:p>
+    <w:p>
+      <w:pPr>
+        <w:pStyle w:val="a5"/>
+      </w:pPr>
+      <w:r>
+        <w:t xml:space="preserve">В термінах об’єктно-орієнтованого програмування функції класу називаються методами. </w:t>
+      </w:r>
+      <w:proofErr w:type="spellStart"/>
+      <w:r>
+        <w:t>Резниця</w:t>
+      </w:r>
+      <w:proofErr w:type="spellEnd"/>
+      <w:r>
+        <w:t xml:space="preserve"> в тому, що метод виконує дії для конкретного об’єкта. Тобто в метод на відміну від функції неявно передається вказівник на цей об’єкт.</w:t>
+      </w:r>
+      <w:r>
+        <w:t xml:space="preserve"> Надалі для позначення функції-члену класу буде використовуватись термін метод.</w:t>
+      </w:r>
     </w:p>
     <w:p>
       <w:pPr>
@@ -1369,6 +1405,7 @@
         <w:pStyle w:val="a5"/>
       </w:pPr>
       <w:r>
+        <w:lastRenderedPageBreak/>
         <w:t xml:space="preserve">Ініціалізація пристрою проходить в два етапи. На першому завантажується бібліотека з універсальним драйвером та проводиться пошук в ній необхідних для роботи функцій. На другому проводиться пошук підключених до USB-порту пристроїв. В разі якщо файл бібліотеки, одну або більше функцій з неї не знайдено або немає підключених пристроїв буде отримано повідомлення про помилку та викликане аварійне завершення роботи, а всі спроби послати повідомлення будуть завершуватись з помилкою. Для спрощення обидві ці дії об’єднані в одному методі </w:t>
       </w:r>
       <w:proofErr w:type="spellStart"/>
@@ -1385,7 +1422,6 @@
         <w:pStyle w:val="a5"/>
       </w:pPr>
       <w:r>
-        <w:lastRenderedPageBreak/>
         <w:t xml:space="preserve">Всі помилки, що можуть повернути виклики методів </w:t>
       </w:r>
       <w:proofErr w:type="spellStart"/>
@@ -1735,6 +1771,7 @@
               <w:rPr>
                 <w:lang w:val="en-US"/>
               </w:rPr>
+              <w:lastRenderedPageBreak/>
               <w:t>NO_DEVICE_CONNECTED</w:t>
             </w:r>
           </w:p>
@@ -1992,7 +2029,6 @@
               <w:rPr>
                 <w:lang w:val="en-US"/>
               </w:rPr>
-              <w:lastRenderedPageBreak/>
               <w:t>Windows</w:t>
             </w:r>
             <w:r>
@@ -2046,7 +2082,6 @@
               <w:rPr>
                 <w:lang w:val="en-US"/>
               </w:rPr>
-              <w:lastRenderedPageBreak/>
               <w:t>SESSION_ALREADY_OPEN</w:t>
             </w:r>
           </w:p>
@@ -2172,304 +2207,379 @@
     <w:p>
       <w:pPr>
         <w:pStyle w:val="a5"/>
+      </w:pPr>
+      <w:r>
+        <w:t>Коди помилок від 0 до 100</w:t>
+      </w:r>
+      <w:r>
+        <w:t>0</w:t>
+      </w:r>
+      <w:r>
+        <w:t xml:space="preserve"> є зарезервованими </w:t>
+      </w:r>
+      <w:r>
+        <w:t>використання при подальшій розробці</w:t>
+      </w:r>
+      <w:r>
+        <w:t xml:space="preserve"> </w:t>
+      </w:r>
+      <w:r>
+        <w:t>дан</w:t>
+      </w:r>
+      <w:r>
+        <w:t xml:space="preserve">ого </w:t>
+      </w:r>
+      <w:r>
+        <w:t>клас</w:t>
+      </w:r>
+      <w:r>
+        <w:t xml:space="preserve">у. Похідні класи можуть додавати нові коди помилок починаючи зі значення </w:t>
+      </w:r>
+      <w:r>
+        <w:t>, що не входять в визначений діапазон.</w:t>
+      </w:r>
+    </w:p>
+    <w:p>
+      <w:pPr>
+        <w:pStyle w:val="a5"/>
+      </w:pPr>
+    </w:p>
+    <w:p>
+      <w:pPr>
+        <w:pStyle w:val="a5"/>
         <w:rPr>
           <w:lang w:val="ru-RU"/>
         </w:rPr>
       </w:pPr>
-    </w:p>
-    <w:p>
-      <w:pPr>
-        <w:pStyle w:val="a5"/>
-      </w:pPr>
-      <w:r>
-        <w:t>Коди помилок від 0 до 100</w:t>
-      </w:r>
-      <w:r>
-        <w:t>0</w:t>
-      </w:r>
-      <w:r>
-        <w:t xml:space="preserve"> є зарезервованими </w:t>
-      </w:r>
-      <w:r>
-        <w:t>використання при подальшій розробці</w:t>
-      </w:r>
+      <w:r>
+        <w:t xml:space="preserve">Для передачі даних використовується метод </w:t>
+      </w:r>
+      <w:proofErr w:type="spellStart"/>
+      <w:r>
+        <w:t>SendReceive</w:t>
+      </w:r>
+      <w:proofErr w:type="spellEnd"/>
+      <w:r>
+        <w:t>, який посилає дані вказаної довжини та приймає дані у відповідь. Якщо дані не були відправлені або прийняті за час, що вказується при виклику, то метод завершиться з помилкою.</w:t>
+      </w:r>
+    </w:p>
+    <w:p>
+      <w:pPr>
+        <w:pStyle w:val="a5"/>
+      </w:pPr>
+      <w:r>
+        <w:t xml:space="preserve">Передача даних реалізована у вигляді, так званих, сесій. Тобто фактичне з’єднання з пристроєм відкривається безпосередньо перед відправленням даних (за допомогою виклику методу </w:t>
+      </w:r>
+      <w:proofErr w:type="spellStart"/>
+      <w:r>
+        <w:t>SendReceive</w:t>
+      </w:r>
+      <w:proofErr w:type="spellEnd"/>
+      <w:r>
+        <w:t xml:space="preserve">) та закривається одразу </w:t>
+      </w:r>
+      <w:r>
+        <w:lastRenderedPageBreak/>
+        <w:t>після отримання відповіді, або в разі збою при передачі. Це дозоляє зменшити затрати ресурсів.</w:t>
+      </w:r>
+    </w:p>
+    <w:p>
+      <w:pPr>
+        <w:pStyle w:val="a5"/>
+      </w:pPr>
+      <w:r>
+        <w:t>Власне передача даних відбувається за допомогою іменованих каналів Windows (</w:t>
+      </w:r>
+      <w:proofErr w:type="spellStart"/>
+      <w:r>
+        <w:t>Named</w:t>
+      </w:r>
+      <w:proofErr w:type="spellEnd"/>
       <w:r>
         <w:t xml:space="preserve"> </w:t>
       </w:r>
-      <w:r>
-        <w:t>дан</w:t>
-      </w:r>
-      <w:r>
-        <w:t xml:space="preserve">ого </w:t>
-      </w:r>
-      <w:r>
-        <w:t>клас</w:t>
-      </w:r>
-      <w:r>
-        <w:t xml:space="preserve">у. Похідні класи можуть додавати нові коди помилок починаючи зі значення </w:t>
-      </w:r>
-      <w:r>
-        <w:t>, що не входять в визначений діапазон.</w:t>
-      </w:r>
-    </w:p>
-    <w:p>
-      <w:pPr>
-        <w:pStyle w:val="a5"/>
-      </w:pPr>
-    </w:p>
-    <w:p>
-      <w:pPr>
-        <w:pStyle w:val="a5"/>
-        <w:rPr>
-          <w:lang w:val="ru-RU"/>
-        </w:rPr>
-      </w:pPr>
-      <w:r>
-        <w:t xml:space="preserve">Для передачі даних використовується метод </w:t>
-      </w:r>
+      <w:proofErr w:type="spellStart"/>
+      <w:r>
+        <w:t>Pipes</w:t>
+      </w:r>
+      <w:proofErr w:type="spellEnd"/>
+      <w:r>
+        <w:t>). Це засіб дозволяє організувати передачу даних між локальними процесами, а також між процесами, запущеними на різних робочих станціях в мережі.</w:t>
+      </w:r>
+    </w:p>
+    <w:p>
+      <w:pPr>
+        <w:pStyle w:val="a5"/>
+      </w:pPr>
+      <w:r>
+        <w:t xml:space="preserve">Канали типу </w:t>
+      </w:r>
+      <w:proofErr w:type="spellStart"/>
+      <w:r>
+        <w:t>Pipe</w:t>
+      </w:r>
+      <w:proofErr w:type="spellEnd"/>
+      <w:r>
+        <w:t xml:space="preserve"> найбільше схожі на файли, тому вони досить прості у використанні.</w:t>
+      </w:r>
+    </w:p>
+    <w:p>
+      <w:pPr>
+        <w:pStyle w:val="a5"/>
+      </w:pPr>
+      <w:r>
+        <w:t xml:space="preserve">Через канал можна передавати дані тільки між двома процесами. Один з процесів створює канал, інший відкриває його. Після цього обидва процеси можуть передавати дані через канал в одно або двосторонньому режимі, використовуючи для цього добре знайомі функції, призначені для роботи з файлами, такі як </w:t>
+      </w:r>
+      <w:proofErr w:type="spellStart"/>
+      <w:r>
+        <w:t>ReadFile</w:t>
+      </w:r>
+      <w:proofErr w:type="spellEnd"/>
+      <w:r>
+        <w:t xml:space="preserve"> і </w:t>
+      </w:r>
+      <w:proofErr w:type="spellStart"/>
+      <w:r>
+        <w:t>WriteFile</w:t>
+      </w:r>
+      <w:proofErr w:type="spellEnd"/>
+      <w:r>
+        <w:t xml:space="preserve">. Слід зауважити, що додатки можуть виконувати синхронні або асинхронні операції з каналами </w:t>
+      </w:r>
+      <w:proofErr w:type="spellStart"/>
+      <w:r>
+        <w:t>Pipe</w:t>
+      </w:r>
+      <w:proofErr w:type="spellEnd"/>
+      <w:r>
+        <w:t>, аналогічно тому, як це можна робити з файлами</w:t>
+      </w:r>
+      <w:r>
+        <w:rPr>
+          <w:color w:val="FF0000"/>
+        </w:rPr>
+        <w:t>.[XXXXXX 1]</w:t>
+      </w:r>
+    </w:p>
+    <w:p>
+      <w:pPr>
+        <w:pStyle w:val="a5"/>
+      </w:pPr>
+      <w:r>
+        <w:t xml:space="preserve">В класі </w:t>
+      </w:r>
+      <w:proofErr w:type="spellStart"/>
+      <w:r>
+        <w:t>USBDevice</w:t>
+      </w:r>
+      <w:proofErr w:type="spellEnd"/>
+      <w:r>
+        <w:t xml:space="preserve"> є ще один метод призначений для передачі даних — </w:t>
+      </w:r>
+      <w:proofErr w:type="spellStart"/>
+      <w:r>
+        <w:t>SendRequest</w:t>
+      </w:r>
+      <w:proofErr w:type="spellEnd"/>
+      <w:r>
+        <w:t xml:space="preserve">. На відміну від попереднього він сам відкриває та закриває сесії. Цей метод отримує параметром вказівник на об’єкт класу </w:t>
+      </w:r>
+      <w:proofErr w:type="spellStart"/>
+      <w:r>
+        <w:t>RequestToDevice</w:t>
+      </w:r>
+      <w:proofErr w:type="spellEnd"/>
+      <w:r>
+        <w:t xml:space="preserve"> або похідного від нього.</w:t>
+      </w:r>
+    </w:p>
+    <w:p>
+      <w:pPr>
+        <w:pStyle w:val="a5"/>
+      </w:pPr>
+      <w:r>
+        <w:t xml:space="preserve">Клас </w:t>
+      </w:r>
+      <w:proofErr w:type="spellStart"/>
+      <w:r>
+        <w:t>RequestToDevice</w:t>
+      </w:r>
+      <w:proofErr w:type="spellEnd"/>
+      <w:r>
+        <w:t xml:space="preserve"> є об’єктним представленням запиту. Він є абстрактним та розроблений для спрощення рутинних операцій, таких як створення та видалення буфера, слідкування кількістю даних у буферах та убезпеченням від переповнення. Похідні класи можуть реалізовувати більш складну логіку для наповнення буфера даними для відправки та обробки прийнятої відповіді. Таким чином реалізовано логічне розділення обов’язків при якому кожен клас похідний від </w:t>
+      </w:r>
+      <w:proofErr w:type="spellStart"/>
+      <w:r>
+        <w:t>RequestToDevice</w:t>
+      </w:r>
+      <w:proofErr w:type="spellEnd"/>
+      <w:r>
+        <w:t xml:space="preserve"> є конкретною дією, що може бути виконана пристроєм.</w:t>
+      </w:r>
+    </w:p>
+    <w:p>
+      <w:pPr>
+        <w:pStyle w:val="a5"/>
+      </w:pPr>
+      <w:r>
+        <w:t xml:space="preserve">Для обробки повідомлень, що які виникають під час роботи програми, створено спеціальний клас </w:t>
+      </w:r>
+      <w:proofErr w:type="spellStart"/>
+      <w:r>
+        <w:rPr>
+          <w:lang w:val="en-US"/>
+        </w:rPr>
+        <w:t>Loger</w:t>
+      </w:r>
+      <w:proofErr w:type="spellEnd"/>
+      <w:r>
+        <w:t xml:space="preserve">. </w:t>
+      </w:r>
+      <w:r>
+        <w:t xml:space="preserve">Він </w:t>
+      </w:r>
+      <w:r>
+        <w:t xml:space="preserve">бере на себе усю роботу з текстом для більшої зручності заміни способу виведення повідомлень. Об’єкт цього класу </w:t>
+      </w:r>
+      <w:r>
+        <w:lastRenderedPageBreak/>
+        <w:t>створює та видаляє основний клас і використовує його для конвертації кодів помилок в текст.</w:t>
+      </w:r>
+    </w:p>
+    <w:p>
+      <w:pPr>
+        <w:pStyle w:val="a5"/>
+      </w:pPr>
+      <w:r>
+        <w:t xml:space="preserve">За завантаження бібліотеки універсального драйвера відповідає клас </w:t>
+      </w:r>
+      <w:proofErr w:type="spellStart"/>
+      <w:r>
+        <w:t>LibraryLoader</w:t>
+      </w:r>
+      <w:proofErr w:type="spellEnd"/>
+      <w:r>
+        <w:t>. Він містить методи для завантаження, вивантаження та отримання шляху до цієї бібліотеки. Потреба у ньому з’явилась з огляду на те, що при розробці кожна частина програми знаходиться у власній папці проекту, а після завершення всі частини готового продукту будуть знаходитись в одній папці. Іншими словами цей клас знає де потрібно шукати необхідні бібліотеки.</w:t>
+      </w:r>
+      <w:r>
+        <w:t xml:space="preserve"> З цієї ж причини йому необхідний метод, що дозволяє дізнатись з якого місця було завантажено бібліотеку. Цей клас також використовується всередині об’єкту </w:t>
+      </w:r>
+      <w:proofErr w:type="spellStart"/>
+      <w:r>
+        <w:t>USBDevice</w:t>
+      </w:r>
+      <w:proofErr w:type="spellEnd"/>
+      <w:r>
+        <w:t>.</w:t>
+      </w:r>
+    </w:p>
+    <w:p>
+      <w:pPr>
+        <w:pStyle w:val="a5"/>
+      </w:pPr>
+    </w:p>
+    <w:p>
+      <w:pPr>
+        <w:pStyle w:val="a5"/>
+      </w:pPr>
+      <w:r>
+        <w:t>Створення</w:t>
+      </w:r>
+      <w:r>
+        <w:t xml:space="preserve"> проекту.</w:t>
+      </w:r>
+    </w:p>
+    <w:p>
+      <w:pPr>
+        <w:pStyle w:val="a5"/>
+      </w:pPr>
+      <w:r>
+        <w:t xml:space="preserve">Як було зазначено для створення цієї частини було використано середовище розробки </w:t>
+      </w:r>
+      <w:r>
+        <w:t xml:space="preserve">Microsoft </w:t>
+      </w:r>
+      <w:proofErr w:type="spellStart"/>
+      <w:r>
+        <w:t>Visual</w:t>
+      </w:r>
+      <w:proofErr w:type="spellEnd"/>
+      <w:r>
+        <w:t xml:space="preserve"> </w:t>
+      </w:r>
+      <w:proofErr w:type="spellStart"/>
+      <w:r>
+        <w:t>Studio</w:t>
+      </w:r>
+      <w:proofErr w:type="spellEnd"/>
+      <w:r>
+        <w:t>. При створенні та налаштуванні проекту можуть виникнути наступні труднощі.</w:t>
+      </w:r>
+    </w:p>
+    <w:p>
+      <w:pPr>
+        <w:pStyle w:val="a5"/>
+      </w:pPr>
+      <w:r>
+        <w:t xml:space="preserve">Розташування файлів заголовків може не збігатись з </w:t>
+      </w:r>
+      <w:proofErr w:type="spellStart"/>
+      <w:r>
+        <w:t>задиним</w:t>
+      </w:r>
+      <w:proofErr w:type="spellEnd"/>
+      <w:r>
+        <w:t xml:space="preserve"> за замовчуванням. Щоб вказати ці шляхи необхідно у г</w:t>
+      </w:r>
+      <w:r>
+        <w:t>оловному меню виконати: Проект – Властивості – Властивості конфігурації – С/С++ – Загальне – Додаткові каталоги включення. Щоб забезпечити легкий запуск проекту на різних комп’ютерах в цьому полі необхідно вказати саме відносний шлях до папки з файлами заголовків відносно кореневої папки проекту.</w:t>
+      </w:r>
+    </w:p>
+    <w:p>
+      <w:pPr>
+        <w:pStyle w:val="a5"/>
+      </w:pPr>
+      <w:r>
+        <w:t xml:space="preserve">Далі необхідно встановити правильне кодування текстових даних. Для цього у головному меню виконати: Проект – Властивості – Властивості конфігурації – Загальне. У полі Набір знаків встановити значення «Використовувати </w:t>
+      </w:r>
+      <w:proofErr w:type="spellStart"/>
+      <w:r>
+        <w:t>багатобайтне</w:t>
+      </w:r>
+      <w:proofErr w:type="spellEnd"/>
+      <w:r>
+        <w:t xml:space="preserve"> кодування»</w:t>
+      </w:r>
+      <w:r>
+        <w:t>.</w:t>
+      </w:r>
+    </w:p>
+    <w:p>
+      <w:pPr>
+        <w:pStyle w:val="a5"/>
+      </w:pPr>
+    </w:p>
+    <w:p>
+      <w:pPr>
+        <w:pStyle w:val="a5"/>
+      </w:pPr>
+      <w:r>
+        <w:t>Тестовий проект</w:t>
+      </w:r>
+    </w:p>
+    <w:p>
+      <w:pPr>
+        <w:pStyle w:val="a5"/>
+      </w:pPr>
       <w:proofErr w:type="spellStart"/>
       <w:r>
         <w:t>SendReceive</w:t>
       </w:r>
       <w:proofErr w:type="spellEnd"/>
       <w:r>
-        <w:t>, який посилає дані вказаної довжини та приймає дані у відповідь. Якщо дані не були відправлені або прийняті за час, що вказується при виклику, то метод завершиться з помилкою.</w:t>
-      </w:r>
-    </w:p>
-    <w:p>
-      <w:pPr>
-        <w:pStyle w:val="a5"/>
-      </w:pPr>
-      <w:r>
-        <w:t xml:space="preserve">Передача даних реалізована у вигляді, так званих, сесій. Тобто фактичне з’єднання з пристроєм відкривається безпосередньо перед відправленням даних (за допомогою виклику методу </w:t>
-      </w:r>
-      <w:proofErr w:type="spellStart"/>
-      <w:r>
-        <w:t>SendReceive</w:t>
-      </w:r>
-      <w:proofErr w:type="spellEnd"/>
-      <w:r>
-        <w:t>) та закривається одразу після отримання відповіді, або в разі збою при передачі. Це дозоляє зменшити затрати ресурсів.</w:t>
-      </w:r>
-    </w:p>
-    <w:p>
-      <w:pPr>
-        <w:pStyle w:val="a5"/>
-      </w:pPr>
-      <w:r>
-        <w:t>Власне передача даних відбувається за допомогою іменованих каналів Windows (</w:t>
-      </w:r>
-      <w:proofErr w:type="spellStart"/>
-      <w:r>
-        <w:t>Named</w:t>
-      </w:r>
-      <w:proofErr w:type="spellEnd"/>
-      <w:r>
-        <w:t xml:space="preserve"> </w:t>
-      </w:r>
-      <w:proofErr w:type="spellStart"/>
-      <w:r>
-        <w:t>Pipes</w:t>
-      </w:r>
-      <w:proofErr w:type="spellEnd"/>
-      <w:r>
-        <w:t>). Це засіб дозволяє організувати передачу даних між локальними процесами, а також між процесами, запущеними на різних робочих станціях в мережі.</w:t>
-      </w:r>
-    </w:p>
-    <w:p>
-      <w:pPr>
-        <w:pStyle w:val="a5"/>
-      </w:pPr>
-      <w:r>
-        <w:lastRenderedPageBreak/>
-        <w:t xml:space="preserve">Канали типу </w:t>
-      </w:r>
-      <w:proofErr w:type="spellStart"/>
-      <w:r>
-        <w:t>Pipe</w:t>
-      </w:r>
-      <w:proofErr w:type="spellEnd"/>
-      <w:r>
-        <w:t xml:space="preserve"> найбільше схожі на файли, тому вони досить прості у використанні.</w:t>
-      </w:r>
-    </w:p>
-    <w:p>
-      <w:pPr>
-        <w:pStyle w:val="a5"/>
-      </w:pPr>
-      <w:r>
-        <w:t xml:space="preserve">Через канал можна передавати дані тільки між двома процесами. Один з процесів створює канал, інший відкриває його. Після цього обидва процеси можуть передавати дані через канал в одно або двосторонньому режимі, використовуючи для цього добре знайомі функції, призначені для роботи з файлами, такі як </w:t>
-      </w:r>
-      <w:proofErr w:type="spellStart"/>
-      <w:r>
-        <w:t>ReadFile</w:t>
-      </w:r>
-      <w:proofErr w:type="spellEnd"/>
-      <w:r>
-        <w:t xml:space="preserve"> і </w:t>
-      </w:r>
-      <w:proofErr w:type="spellStart"/>
-      <w:r>
-        <w:t>WriteFile</w:t>
-      </w:r>
-      <w:proofErr w:type="spellEnd"/>
-      <w:r>
-        <w:t xml:space="preserve">. Слід зауважити, що додатки можуть виконувати синхронні або асинхронні операції з каналами </w:t>
-      </w:r>
-      <w:proofErr w:type="spellStart"/>
-      <w:r>
-        <w:t>Pipe</w:t>
-      </w:r>
-      <w:proofErr w:type="spellEnd"/>
-      <w:r>
-        <w:t>, аналогічно тому, як це можна робити з файлами</w:t>
-      </w:r>
-      <w:r>
-        <w:rPr>
-          <w:color w:val="FF0000"/>
-        </w:rPr>
-        <w:t>.[XXXXXX 1]</w:t>
-      </w:r>
-    </w:p>
-    <w:p>
-      <w:pPr>
-        <w:pStyle w:val="a5"/>
-      </w:pPr>
-      <w:r>
-        <w:t xml:space="preserve">В класі </w:t>
-      </w:r>
-      <w:proofErr w:type="spellStart"/>
-      <w:r>
-        <w:t>USBDevice</w:t>
-      </w:r>
-      <w:proofErr w:type="spellEnd"/>
-      <w:r>
-        <w:t xml:space="preserve"> є ще один метод призначений для передачі даних — </w:t>
-      </w:r>
-      <w:proofErr w:type="spellStart"/>
-      <w:r>
-        <w:t>SendRequest</w:t>
-      </w:r>
-      <w:proofErr w:type="spellEnd"/>
-      <w:r>
-        <w:t xml:space="preserve">. На відміну від попереднього він сам відкриває та закриває сесії. Цей метод отримує параметром вказівник на об’єкт класу </w:t>
-      </w:r>
-      <w:proofErr w:type="spellStart"/>
-      <w:r>
-        <w:t>RequestToDevice</w:t>
-      </w:r>
-      <w:proofErr w:type="spellEnd"/>
-      <w:r>
-        <w:t xml:space="preserve"> або похідного від нього.</w:t>
-      </w:r>
-    </w:p>
-    <w:p>
-      <w:pPr>
-        <w:pStyle w:val="a5"/>
-      </w:pPr>
-      <w:r>
-        <w:t xml:space="preserve">Клас </w:t>
-      </w:r>
-      <w:proofErr w:type="spellStart"/>
-      <w:r>
-        <w:t>RequestToDevice</w:t>
-      </w:r>
-      <w:proofErr w:type="spellEnd"/>
-      <w:r>
-        <w:t xml:space="preserve"> є об’єктним представленням запиту. Він є абстрактним та розроблений для спрощення рутинних операцій, таких як створення та видалення буфера, слідкування кількістю даних у буферах та убезпеченням від переповнення. Похідні класи можуть реалізовувати більш складну логіку для наповнення буфера даними для відправки та обробки прийнятої відповіді. Таким чином реалізовано логічне розділення обов’язків при якому кожен клас похідний від </w:t>
-      </w:r>
-      <w:proofErr w:type="spellStart"/>
-      <w:r>
-        <w:t>RequestToDevice</w:t>
-      </w:r>
-      <w:proofErr w:type="spellEnd"/>
-      <w:r>
-        <w:t xml:space="preserve"> є конкретною дією, що може бути виконана пристроєм.</w:t>
-      </w:r>
-    </w:p>
-    <w:p>
-      <w:pPr>
-        <w:pStyle w:val="a5"/>
-      </w:pPr>
-      <w:r>
-        <w:t>Логер</w:t>
-      </w:r>
-    </w:p>
-    <w:p>
-      <w:pPr>
-        <w:pStyle w:val="a5"/>
-      </w:pPr>
-      <w:r>
-        <w:t>Фабрика</w:t>
-      </w:r>
-    </w:p>
-    <w:p>
-      <w:pPr>
-        <w:pStyle w:val="a5"/>
-      </w:pPr>
-    </w:p>
-    <w:p>
-      <w:pPr>
-        <w:pStyle w:val="a5"/>
-      </w:pPr>
-      <w:r>
-        <w:t xml:space="preserve">Шляхи </w:t>
-      </w:r>
-      <w:proofErr w:type="spellStart"/>
-      <w:r>
-        <w:t>інклудів</w:t>
-      </w:r>
-      <w:proofErr w:type="spellEnd"/>
-    </w:p>
-    <w:p>
-      <w:pPr>
-        <w:pStyle w:val="a5"/>
-      </w:pPr>
-      <w:proofErr w:type="spellStart"/>
-      <w:r>
-        <w:t>Юнікод</w:t>
-      </w:r>
-      <w:proofErr w:type="spellEnd"/>
-    </w:p>
-    <w:p>
-      <w:pPr>
-        <w:pStyle w:val="a5"/>
-      </w:pPr>
-      <w:r>
-        <w:t>Тестовий проект</w:t>
-      </w:r>
-    </w:p>
-    <w:p>
-      <w:pPr>
-        <w:pStyle w:val="a5"/>
-      </w:pPr>
-    </w:p>
-    <w:p>
-      <w:pPr>
-        <w:pStyle w:val="a5"/>
-      </w:pPr>
-      <w:proofErr w:type="spellStart"/>
-      <w:r>
-        <w:t>SendReceive</w:t>
-      </w:r>
-      <w:proofErr w:type="spellEnd"/>
-      <w:r>
         <w:t xml:space="preserve"> синхронна</w:t>
       </w:r>
-    </w:p>
-    <w:p>
-      <w:pPr>
-        <w:rPr>
-          <w:rFonts w:ascii="Times New Roman" w:eastAsia="Times New Roman" w:hAnsi="Times New Roman" w:cs="Times New Roman"/>
-          <w:sz w:val="28"/>
-          <w:szCs w:val="28"/>
-          <w:lang w:val="uk-UA" w:eastAsia="ru-RU"/>
-        </w:rPr>
-      </w:pPr>
-      <w:r>
-        <w:rPr>
-          <w:lang w:val="uk-UA"/>
-        </w:rPr>
+      <w:r>
         <w:br w:type="page"/>
       </w:r>
     </w:p>
@@ -3310,17 +3420,11 @@
     <w:p>
       <w:pPr>
         <w:pStyle w:val="a5"/>
-        <w:rPr>
-          <w:lang w:val="en-US"/>
-        </w:rPr>
-      </w:pPr>
-    </w:p>
-    <w:p>
-      <w:pPr>
-        <w:pStyle w:val="a5"/>
-        <w:rPr>
-          <w:lang w:val="en-US"/>
-        </w:rPr>
+      </w:pPr>
+    </w:p>
+    <w:p>
+      <w:pPr>
+        <w:pStyle w:val="a5"/>
       </w:pPr>
       <w:r>
         <w:rPr>

</xml_diff>